<commit_message>
updating a couple links and testing.
</commit_message>
<xml_diff>
--- a/assets/resume.docx
+++ b/assets/resume.docx
@@ -45,9 +45,7 @@
         </w:rPr>
         <w:t>I am seeking full time employment as a full stack developer using scalable software architecture.</w:t>
       </w:r>
-      <w:bookmarkStart w:id="0" w:name="_GoBack"/>
-    </w:p>
-    <w:bookmarkEnd w:id="0"/>
+    </w:p>
     <w:p>
       <w:pPr>
         <w:rPr>
@@ -974,8 +972,12 @@
       </w:pPr>
     </w:p>
     <w:sectPr>
-      <w:headerReference w:type="default" r:id="rId7"/>
-      <w:footerReference w:type="default" r:id="rId8"/>
+      <w:headerReference w:type="even" r:id="rId7"/>
+      <w:headerReference w:type="default" r:id="rId8"/>
+      <w:footerReference w:type="even" r:id="rId9"/>
+      <w:footerReference w:type="default" r:id="rId10"/>
+      <w:headerReference w:type="first" r:id="rId11"/>
+      <w:footerReference w:type="first" r:id="rId12"/>
       <w:pgSz w:w="12240" w:h="15840"/>
       <w:pgMar w:top="1152" w:right="1440" w:bottom="1152" w:left="1440" w:header="720" w:footer="720" w:gutter="0"/>
       <w:cols w:space="720"/>
@@ -1015,6 +1017,16 @@
   <w:p>
     <w:pPr>
       <w:pStyle w:val="Footer"/>
+    </w:pPr>
+  </w:p>
+</w:ftr>
+</file>
+
+<file path=word/footer2.xml><?xml version="1.0" encoding="utf-8"?>
+<w:ftr xmlns:wpc="http://schemas.microsoft.com/office/word/2010/wordprocessingCanvas" xmlns:mo="http://schemas.microsoft.com/office/mac/office/2008/main" xmlns:mc="http://schemas.openxmlformats.org/markup-compatibility/2006" xmlns:mv="urn:schemas-microsoft-com:mac:vml" xmlns:o="urn:schemas-microsoft-com:office:office" xmlns:r="http://schemas.openxmlformats.org/officeDocument/2006/relationships" xmlns:m="http://schemas.openxmlformats.org/officeDocument/2006/math" xmlns:v="urn:schemas-microsoft-com:vml" xmlns:wp14="http://schemas.microsoft.com/office/word/2010/wordprocessingDrawing" xmlns:wp="http://schemas.openxmlformats.org/drawingml/2006/wordprocessingDrawing" xmlns:w10="urn:schemas-microsoft-com:office:word" xmlns:w="http://schemas.openxmlformats.org/wordprocessingml/2006/main" xmlns:w14="http://schemas.microsoft.com/office/word/2010/wordml" xmlns:w15="http://schemas.microsoft.com/office/word/2012/wordml" xmlns:wpg="http://schemas.microsoft.com/office/word/2010/wordprocessingGroup" xmlns:wpi="http://schemas.microsoft.com/office/word/2010/wordprocessingInk" xmlns:wne="http://schemas.microsoft.com/office/word/2006/wordml" xmlns:wps="http://schemas.microsoft.com/office/word/2010/wordprocessingShape" mc:Ignorable="w14 w15 wp14">
+  <w:p>
+    <w:pPr>
+      <w:pStyle w:val="Footer"/>
       <w:pBdr>
         <w:top w:val="single" w:sz="4" w:space="1" w:color="D9D9D9"/>
       </w:pBdr>
@@ -1063,6 +1075,16 @@
 </w:ftr>
 </file>
 
+<file path=word/footer3.xml><?xml version="1.0" encoding="utf-8"?>
+<w:ftr xmlns:wpc="http://schemas.microsoft.com/office/word/2010/wordprocessingCanvas" xmlns:mo="http://schemas.microsoft.com/office/mac/office/2008/main" xmlns:mc="http://schemas.openxmlformats.org/markup-compatibility/2006" xmlns:mv="urn:schemas-microsoft-com:mac:vml" xmlns:o="urn:schemas-microsoft-com:office:office" xmlns:r="http://schemas.openxmlformats.org/officeDocument/2006/relationships" xmlns:m="http://schemas.openxmlformats.org/officeDocument/2006/math" xmlns:v="urn:schemas-microsoft-com:vml" xmlns:wp14="http://schemas.microsoft.com/office/word/2010/wordprocessingDrawing" xmlns:wp="http://schemas.openxmlformats.org/drawingml/2006/wordprocessingDrawing" xmlns:w10="urn:schemas-microsoft-com:office:word" xmlns:w="http://schemas.openxmlformats.org/wordprocessingml/2006/main" xmlns:w14="http://schemas.microsoft.com/office/word/2010/wordml" xmlns:w15="http://schemas.microsoft.com/office/word/2012/wordml" xmlns:wpg="http://schemas.microsoft.com/office/word/2010/wordprocessingGroup" xmlns:wpi="http://schemas.microsoft.com/office/word/2010/wordprocessingInk" xmlns:wne="http://schemas.microsoft.com/office/word/2006/wordml" xmlns:wps="http://schemas.microsoft.com/office/word/2010/wordprocessingShape" mc:Ignorable="w14 w15 wp14">
+  <w:p>
+    <w:pPr>
+      <w:pStyle w:val="Footer"/>
+    </w:pPr>
+  </w:p>
+</w:ftr>
+</file>
+
 <file path=word/footnotes.xml><?xml version="1.0" encoding="utf-8"?>
 <w:footnotes xmlns:wpc="http://schemas.microsoft.com/office/word/2010/wordprocessingCanvas" xmlns:mo="http://schemas.microsoft.com/office/mac/office/2008/main" xmlns:mc="http://schemas.openxmlformats.org/markup-compatibility/2006" xmlns:mv="urn:schemas-microsoft-com:mac:vml" xmlns:o="urn:schemas-microsoft-com:office:office" xmlns:r="http://schemas.openxmlformats.org/officeDocument/2006/relationships" xmlns:m="http://schemas.openxmlformats.org/officeDocument/2006/math" xmlns:v="urn:schemas-microsoft-com:vml" xmlns:wp14="http://schemas.microsoft.com/office/word/2010/wordprocessingDrawing" xmlns:wp="http://schemas.openxmlformats.org/drawingml/2006/wordprocessingDrawing" xmlns:w10="urn:schemas-microsoft-com:office:word" xmlns:w="http://schemas.openxmlformats.org/wordprocessingml/2006/main" xmlns:w14="http://schemas.microsoft.com/office/word/2010/wordml" xmlns:w15="http://schemas.microsoft.com/office/word/2012/wordml" xmlns:wpg="http://schemas.microsoft.com/office/word/2010/wordprocessingGroup" xmlns:wpi="http://schemas.microsoft.com/office/word/2010/wordprocessingInk" xmlns:wne="http://schemas.microsoft.com/office/word/2006/wordml" xmlns:wps="http://schemas.microsoft.com/office/word/2010/wordprocessingShape" mc:Ignorable="w14 w15 wp14">
   <w:footnote w:type="separator" w:id="-1">
@@ -1092,6 +1114,16 @@
 <w:hdr xmlns:wpc="http://schemas.microsoft.com/office/word/2010/wordprocessingCanvas" xmlns:mo="http://schemas.microsoft.com/office/mac/office/2008/main" xmlns:mc="http://schemas.openxmlformats.org/markup-compatibility/2006" xmlns:mv="urn:schemas-microsoft-com:mac:vml" xmlns:o="urn:schemas-microsoft-com:office:office" xmlns:r="http://schemas.openxmlformats.org/officeDocument/2006/relationships" xmlns:m="http://schemas.openxmlformats.org/officeDocument/2006/math" xmlns:v="urn:schemas-microsoft-com:vml" xmlns:wp14="http://schemas.microsoft.com/office/word/2010/wordprocessingDrawing" xmlns:wp="http://schemas.openxmlformats.org/drawingml/2006/wordprocessingDrawing" xmlns:w10="urn:schemas-microsoft-com:office:word" xmlns:w="http://schemas.openxmlformats.org/wordprocessingml/2006/main" xmlns:w14="http://schemas.microsoft.com/office/word/2010/wordml" xmlns:w15="http://schemas.microsoft.com/office/word/2012/wordml" xmlns:wpg="http://schemas.microsoft.com/office/word/2010/wordprocessingGroup" xmlns:wpi="http://schemas.microsoft.com/office/word/2010/wordprocessingInk" xmlns:wne="http://schemas.microsoft.com/office/word/2006/wordml" xmlns:wps="http://schemas.microsoft.com/office/word/2010/wordprocessingShape" mc:Ignorable="w14 w15 wp14">
   <w:p>
     <w:pPr>
+      <w:pStyle w:val="Header"/>
+    </w:pPr>
+  </w:p>
+</w:hdr>
+</file>
+
+<file path=word/header2.xml><?xml version="1.0" encoding="utf-8"?>
+<w:hdr xmlns:wpc="http://schemas.microsoft.com/office/word/2010/wordprocessingCanvas" xmlns:mo="http://schemas.microsoft.com/office/mac/office/2008/main" xmlns:mc="http://schemas.openxmlformats.org/markup-compatibility/2006" xmlns:mv="urn:schemas-microsoft-com:mac:vml" xmlns:o="urn:schemas-microsoft-com:office:office" xmlns:r="http://schemas.openxmlformats.org/officeDocument/2006/relationships" xmlns:m="http://schemas.openxmlformats.org/officeDocument/2006/math" xmlns:v="urn:schemas-microsoft-com:vml" xmlns:wp14="http://schemas.microsoft.com/office/word/2010/wordprocessingDrawing" xmlns:wp="http://schemas.openxmlformats.org/drawingml/2006/wordprocessingDrawing" xmlns:w10="urn:schemas-microsoft-com:office:word" xmlns:w="http://schemas.openxmlformats.org/wordprocessingml/2006/main" xmlns:w14="http://schemas.microsoft.com/office/word/2010/wordml" xmlns:w15="http://schemas.microsoft.com/office/word/2012/wordml" xmlns:wpg="http://schemas.microsoft.com/office/word/2010/wordprocessingGroup" xmlns:wpi="http://schemas.microsoft.com/office/word/2010/wordprocessingInk" xmlns:wne="http://schemas.microsoft.com/office/word/2006/wordml" xmlns:wps="http://schemas.microsoft.com/office/word/2010/wordprocessingShape" mc:Ignorable="w14 w15 wp14">
+  <w:p>
+    <w:pPr>
       <w:tabs>
         <w:tab w:val="left" w:pos="8235"/>
       </w:tabs>
@@ -1150,50 +1182,10 @@
         <w:color w:val="000000" w:themeColor="text1"/>
         <w:sz w:val="22"/>
         <w:szCs w:val="22"/>
-        <w:lang w:val="sv-SE"/>
       </w:rPr>
     </w:pPr>
-    <w:r>
-      <w:rPr>
-        <w:rFonts w:ascii="Arial" w:eastAsia="Arial" w:hAnsi="Arial" w:cs="Arial"/>
-        <w:color w:val="000000" w:themeColor="text1"/>
-        <w:sz w:val="22"/>
-        <w:szCs w:val="22"/>
-        <w:lang w:val="sv-SE"/>
-      </w:rPr>
-      <w:t>324 S. Leyden St.</w:t>
-    </w:r>
-  </w:p>
-  <w:p>
-    <w:pPr>
-      <w:spacing w:line="240" w:lineRule="auto"/>
-      <w:rPr>
-        <w:rFonts w:ascii="Arial" w:eastAsia="Arial" w:hAnsi="Arial" w:cs="Arial"/>
-        <w:color w:val="000000" w:themeColor="text1"/>
-        <w:sz w:val="22"/>
-        <w:szCs w:val="22"/>
-      </w:rPr>
-    </w:pPr>
-    <w:r>
-      <w:rPr>
-        <w:rFonts w:ascii="Arial" w:eastAsia="Arial" w:hAnsi="Arial" w:cs="Arial"/>
-        <w:color w:val="000000" w:themeColor="text1"/>
-        <w:sz w:val="22"/>
-        <w:szCs w:val="22"/>
-      </w:rPr>
-      <w:t>Denver, Co. 80224</w:t>
-    </w:r>
-  </w:p>
-  <w:p>
-    <w:pPr>
-      <w:spacing w:line="240" w:lineRule="auto"/>
-      <w:rPr>
-        <w:rFonts w:ascii="Arial" w:eastAsia="Arial" w:hAnsi="Arial" w:cs="Arial"/>
-        <w:color w:val="000000" w:themeColor="text1"/>
-        <w:sz w:val="22"/>
-        <w:szCs w:val="22"/>
-      </w:rPr>
-    </w:pPr>
+    <w:bookmarkStart w:id="0" w:name="_GoBack"/>
+    <w:bookmarkEnd w:id="0"/>
     <w:r>
       <w:rPr>
         <w:rFonts w:ascii="Arial" w:eastAsia="Arial" w:hAnsi="Arial" w:cs="Arial"/>
@@ -1229,6 +1221,16 @@
       </w:r>
     </w:hyperlink>
   </w:p>
+  <w:p>
+    <w:pPr>
+      <w:pStyle w:val="Header"/>
+    </w:pPr>
+  </w:p>
+</w:hdr>
+</file>
+
+<file path=word/header3.xml><?xml version="1.0" encoding="utf-8"?>
+<w:hdr xmlns:wpc="http://schemas.microsoft.com/office/word/2010/wordprocessingCanvas" xmlns:mo="http://schemas.microsoft.com/office/mac/office/2008/main" xmlns:mc="http://schemas.openxmlformats.org/markup-compatibility/2006" xmlns:mv="urn:schemas-microsoft-com:mac:vml" xmlns:o="urn:schemas-microsoft-com:office:office" xmlns:r="http://schemas.openxmlformats.org/officeDocument/2006/relationships" xmlns:m="http://schemas.openxmlformats.org/officeDocument/2006/math" xmlns:v="urn:schemas-microsoft-com:vml" xmlns:wp14="http://schemas.microsoft.com/office/word/2010/wordprocessingDrawing" xmlns:wp="http://schemas.openxmlformats.org/drawingml/2006/wordprocessingDrawing" xmlns:w10="urn:schemas-microsoft-com:office:word" xmlns:w="http://schemas.openxmlformats.org/wordprocessingml/2006/main" xmlns:w14="http://schemas.microsoft.com/office/word/2010/wordml" xmlns:w15="http://schemas.microsoft.com/office/word/2012/wordml" xmlns:wpg="http://schemas.microsoft.com/office/word/2010/wordprocessingGroup" xmlns:wpi="http://schemas.microsoft.com/office/word/2010/wordprocessingInk" xmlns:wne="http://schemas.microsoft.com/office/word/2006/wordml" xmlns:wps="http://schemas.microsoft.com/office/word/2010/wordprocessingShape" mc:Ignorable="w14 w15 wp14">
   <w:p>
     <w:pPr>
       <w:pStyle w:val="Header"/>

</xml_diff>